<commit_message>
DONE WITH FINAL EDIT
</commit_message>
<xml_diff>
--- a/title.docx
+++ b/title.docx
@@ -110,9 +110,83 @@
           <w:sz w:val="26"/>
           <w:szCs w:val="26"/>
         </w:rPr>
-        <w:t>C</w:t>
+        <w:t xml:space="preserve">Condensed Matter and Statistical Physics </w:t>
       </w:r>
+    </w:p>
+    <w:p>
+      <w:pPr>
+        <w:jc w:val="center"/>
+        <w:rPr>
+          <w:rFonts w:ascii="Times New Roman" w:hAnsi="Times New Roman" w:cs="Times New Roman"/>
+          <w:noProof/>
+        </w:rPr>
+      </w:pPr>
+    </w:p>
+    <w:p>
+      <w:pPr>
+        <w:jc w:val="center"/>
+        <w:rPr>
+          <w:rFonts w:ascii="Times New Roman" w:hAnsi="Times New Roman" w:cs="Times New Roman"/>
+          <w:noProof/>
+        </w:rPr>
+      </w:pPr>
+    </w:p>
+    <w:p>
+      <w:pPr>
+        <w:jc w:val="center"/>
+        <w:rPr>
+          <w:rFonts w:ascii="Times New Roman" w:hAnsi="Times New Roman" w:cs="Times New Roman"/>
+          <w:noProof/>
+        </w:rPr>
+      </w:pPr>
+    </w:p>
+    <w:p>
+      <w:pPr>
+        <w:jc w:val="center"/>
+        <w:rPr>
+          <w:rFonts w:ascii="Times New Roman" w:hAnsi="Times New Roman" w:cs="Times New Roman"/>
+          <w:b/>
+          <w:bCs/>
+          <w:sz w:val="48"/>
+          <w:szCs w:val="48"/>
+        </w:rPr>
+      </w:pPr>
       <w:r>
+        <w:rPr>
+          <w:rFonts w:ascii="Times New Roman" w:hAnsi="Times New Roman" w:cs="Times New Roman"/>
+          <w:b/>
+          <w:bCs/>
+          <w:sz w:val="48"/>
+          <w:szCs w:val="48"/>
+        </w:rPr>
+        <w:t>Towards Accurate DeepMD Potentials</w:t>
+      </w:r>
+    </w:p>
+    <w:p>
+      <w:pPr>
+        <w:jc w:val="center"/>
+        <w:rPr>
+          <w:rFonts w:ascii="Times New Roman" w:hAnsi="Times New Roman" w:cs="Times New Roman"/>
+          <w:b/>
+          <w:bCs/>
+          <w:sz w:val="48"/>
+          <w:szCs w:val="48"/>
+        </w:rPr>
+      </w:pPr>
+      <w:r>
+        <w:rPr>
+          <w:rFonts w:ascii="Times New Roman" w:hAnsi="Times New Roman" w:cs="Times New Roman"/>
+          <w:b/>
+          <w:bCs/>
+          <w:sz w:val="48"/>
+          <w:szCs w:val="48"/>
+        </w:rPr>
+        <w:t xml:space="preserve"> for Aqueous Interfaces</w:t>
+      </w:r>
+    </w:p>
+    <w:p>
+      <w:pPr>
+        <w:jc w:val="center"/>
         <w:rPr>
           <w:rFonts w:ascii="Times New Roman" w:hAnsi="Times New Roman" w:cs="Times New Roman"/>
           <w:b/>
@@ -121,8 +195,7 @@
           <w:sz w:val="26"/>
           <w:szCs w:val="26"/>
         </w:rPr>
-        <w:t xml:space="preserve">ondensed </w:t>
-      </w:r>
+      </w:pPr>
       <w:r>
         <w:rPr>
           <w:rFonts w:ascii="Times New Roman" w:hAnsi="Times New Roman" w:cs="Times New Roman"/>
@@ -132,189 +205,6 @@
           <w:sz w:val="26"/>
           <w:szCs w:val="26"/>
         </w:rPr>
-        <w:t>M</w:t>
-      </w:r>
-      <w:r>
-        <w:rPr>
-          <w:rFonts w:ascii="Times New Roman" w:hAnsi="Times New Roman" w:cs="Times New Roman"/>
-          <w:b/>
-          <w:bCs/>
-          <w:noProof/>
-          <w:sz w:val="26"/>
-          <w:szCs w:val="26"/>
-        </w:rPr>
-        <w:t xml:space="preserve">atter and </w:t>
-      </w:r>
-      <w:r>
-        <w:rPr>
-          <w:rFonts w:ascii="Times New Roman" w:hAnsi="Times New Roman" w:cs="Times New Roman"/>
-          <w:b/>
-          <w:bCs/>
-          <w:noProof/>
-          <w:sz w:val="26"/>
-          <w:szCs w:val="26"/>
-        </w:rPr>
-        <w:t>S</w:t>
-      </w:r>
-      <w:r>
-        <w:rPr>
-          <w:rFonts w:ascii="Times New Roman" w:hAnsi="Times New Roman" w:cs="Times New Roman"/>
-          <w:b/>
-          <w:bCs/>
-          <w:noProof/>
-          <w:sz w:val="26"/>
-          <w:szCs w:val="26"/>
-        </w:rPr>
-        <w:t xml:space="preserve">tatistical </w:t>
-      </w:r>
-      <w:r>
-        <w:rPr>
-          <w:rFonts w:ascii="Times New Roman" w:hAnsi="Times New Roman" w:cs="Times New Roman"/>
-          <w:b/>
-          <w:bCs/>
-          <w:noProof/>
-          <w:sz w:val="26"/>
-          <w:szCs w:val="26"/>
-        </w:rPr>
-        <w:t>P</w:t>
-      </w:r>
-      <w:r>
-        <w:rPr>
-          <w:rFonts w:ascii="Times New Roman" w:hAnsi="Times New Roman" w:cs="Times New Roman"/>
-          <w:b/>
-          <w:bCs/>
-          <w:noProof/>
-          <w:sz w:val="26"/>
-          <w:szCs w:val="26"/>
-        </w:rPr>
-        <w:t>hysics</w:t>
-      </w:r>
-      <w:r>
-        <w:rPr>
-          <w:rFonts w:ascii="Times New Roman" w:hAnsi="Times New Roman" w:cs="Times New Roman"/>
-          <w:b/>
-          <w:bCs/>
-          <w:noProof/>
-          <w:sz w:val="26"/>
-          <w:szCs w:val="26"/>
-        </w:rPr>
-        <w:t xml:space="preserve"> </w:t>
-      </w:r>
-    </w:p>
-    <w:p>
-      <w:pPr>
-        <w:jc w:val="center"/>
-        <w:rPr>
-          <w:rFonts w:ascii="Times New Roman" w:hAnsi="Times New Roman" w:cs="Times New Roman"/>
-          <w:noProof/>
-        </w:rPr>
-      </w:pPr>
-    </w:p>
-    <w:p>
-      <w:pPr>
-        <w:jc w:val="center"/>
-        <w:rPr>
-          <w:rFonts w:ascii="Times New Roman" w:hAnsi="Times New Roman" w:cs="Times New Roman"/>
-          <w:noProof/>
-        </w:rPr>
-      </w:pPr>
-    </w:p>
-    <w:p>
-      <w:pPr>
-        <w:jc w:val="center"/>
-        <w:rPr>
-          <w:rFonts w:ascii="Times New Roman" w:hAnsi="Times New Roman" w:cs="Times New Roman"/>
-          <w:noProof/>
-        </w:rPr>
-      </w:pPr>
-    </w:p>
-    <w:p>
-      <w:pPr>
-        <w:jc w:val="center"/>
-        <w:rPr>
-          <w:rFonts w:ascii="Times New Roman" w:hAnsi="Times New Roman" w:cs="Times New Roman"/>
-          <w:b/>
-          <w:bCs/>
-          <w:sz w:val="48"/>
-          <w:szCs w:val="48"/>
-        </w:rPr>
-      </w:pPr>
-      <w:r>
-        <w:rPr>
-          <w:rFonts w:ascii="Times New Roman" w:hAnsi="Times New Roman" w:cs="Times New Roman"/>
-          <w:b/>
-          <w:bCs/>
-          <w:sz w:val="48"/>
-          <w:szCs w:val="48"/>
-        </w:rPr>
-        <w:t xml:space="preserve">Towards Accurate </w:t>
-      </w:r>
-      <w:proofErr w:type="spellStart"/>
-      <w:r>
-        <w:rPr>
-          <w:rFonts w:ascii="Times New Roman" w:hAnsi="Times New Roman" w:cs="Times New Roman"/>
-          <w:b/>
-          <w:bCs/>
-          <w:sz w:val="48"/>
-          <w:szCs w:val="48"/>
-        </w:rPr>
-        <w:t>DeepMD</w:t>
-      </w:r>
-      <w:proofErr w:type="spellEnd"/>
-      <w:r>
-        <w:rPr>
-          <w:rFonts w:ascii="Times New Roman" w:hAnsi="Times New Roman" w:cs="Times New Roman"/>
-          <w:b/>
-          <w:bCs/>
-          <w:sz w:val="48"/>
-          <w:szCs w:val="48"/>
-        </w:rPr>
-        <w:t xml:space="preserve"> Potentials</w:t>
-      </w:r>
-    </w:p>
-    <w:p>
-      <w:pPr>
-        <w:jc w:val="center"/>
-        <w:rPr>
-          <w:rFonts w:ascii="Times New Roman" w:hAnsi="Times New Roman" w:cs="Times New Roman"/>
-          <w:b/>
-          <w:bCs/>
-          <w:sz w:val="48"/>
-          <w:szCs w:val="48"/>
-        </w:rPr>
-      </w:pPr>
-      <w:r>
-        <w:rPr>
-          <w:rFonts w:ascii="Times New Roman" w:hAnsi="Times New Roman" w:cs="Times New Roman"/>
-          <w:b/>
-          <w:bCs/>
-          <w:sz w:val="48"/>
-          <w:szCs w:val="48"/>
-        </w:rPr>
-        <w:t xml:space="preserve"> for Aqueous Interfaces</w:t>
-      </w:r>
-    </w:p>
-    <w:p>
-      <w:pPr>
-        <w:jc w:val="center"/>
-        <w:rPr>
-          <w:rFonts w:ascii="Times New Roman" w:hAnsi="Times New Roman" w:cs="Times New Roman"/>
-          <w:b/>
-          <w:bCs/>
-          <w:noProof/>
-          <w:sz w:val="26"/>
-          <w:szCs w:val="26"/>
-        </w:rPr>
-      </w:pPr>
-      <w:r>
-        <w:rPr>
-          <w:rFonts w:ascii="Times New Roman" w:hAnsi="Times New Roman" w:cs="Times New Roman"/>
-          <w:b/>
-          <w:bCs/>
-          <w:noProof/>
-          <w:sz w:val="26"/>
-          <w:szCs w:val="26"/>
-        </w:rPr>
         <w:t>Diploma Thesis</w:t>
       </w:r>
     </w:p>
@@ -438,6 +328,17 @@
           <w:lang w:val="it-IT"/>
         </w:rPr>
       </w:pPr>
+      <w:r>
+        <w:rPr>
+          <w:rFonts w:ascii="Times New Roman" w:hAnsi="Times New Roman" w:cs="Times New Roman"/>
+          <w:b/>
+          <w:bCs/>
+          <w:sz w:val="32"/>
+          <w:szCs w:val="32"/>
+          <w:lang w:val="it-IT"/>
+        </w:rPr>
+        <w:t xml:space="preserve">Dr. </w:t>
+      </w:r>
       <w:r>
         <w:rPr>
           <w:rFonts w:ascii="Times New Roman" w:hAnsi="Times New Roman" w:cs="Times New Roman"/>
@@ -1153,6 +1054,7 @@
   <w:style w:type="character" w:default="1" w:styleId="DefaultParagraphFont">
     <w:name w:val="Default Paragraph Font"/>
     <w:uiPriority w:val="1"/>
+    <w:semiHidden/>
     <w:unhideWhenUsed/>
   </w:style>
   <w:style w:type="table" w:default="1" w:styleId="TableNormal">

</xml_diff>